<commit_message>
Modificato diario del 12.01.2017
</commit_message>
<xml_diff>
--- a/diari/I3_Diario_ReactionGame_12_01_2018.docx
+++ b/diari/I3_Diario_ReactionGame_12_01_2018.docx
@@ -159,9 +159,18 @@
           <w:p>
             <w:pPr>
               <w:pStyle w:val="Nessunaspaziatura"/>
+              <w:rPr>
+                <w:b w:val="0"/>
+              </w:rPr>
             </w:pPr>
             <w:r>
               <w:t xml:space="preserve">Dyuman: </w:t>
+            </w:r>
+            <w:r>
+              <w:rPr>
+                <w:b w:val="0"/>
+              </w:rPr>
+              <w:t xml:space="preserve">Ho dedicato la maggior parte della giornata al rivedere i requisiti, ritenuti dal gruppo un po’ troppo imprecisi per essere accettati e comprensibili. Ho inoltre rivisto il codice di tutte le modalità create, correggendo delle dimenticanze da parte di Nadir e Erik riguardante le parti da loro aggiunte (cicalino e display 7 segmenti). Per finire gli altri due sono finalmente riusciti a completare la base della BATAK, consentendo a me e Luca di iniziare a testare le modalità. </w:t>
             </w:r>
           </w:p>
         </w:tc>
@@ -302,9 +311,18 @@
           <w:p>
             <w:pPr>
               <w:pStyle w:val="Nessunaspaziatura"/>
+              <w:rPr>
+                <w:b w:val="0"/>
+              </w:rPr>
             </w:pPr>
             <w:r>
               <w:t xml:space="preserve">Dyuman: </w:t>
+            </w:r>
+            <w:r>
+              <w:rPr>
+                <w:b w:val="0"/>
+              </w:rPr>
+              <w:t xml:space="preserve">Nessuno. </w:t>
             </w:r>
           </w:p>
         </w:tc>
@@ -419,9 +437,18 @@
           <w:p>
             <w:pPr>
               <w:pStyle w:val="Nessunaspaziatura"/>
+              <w:rPr>
+                <w:b w:val="0"/>
+              </w:rPr>
             </w:pPr>
             <w:r>
               <w:t xml:space="preserve">Dyuman: </w:t>
+            </w:r>
+            <w:r>
+              <w:rPr>
+                <w:b w:val="0"/>
+              </w:rPr>
+              <w:t xml:space="preserve">Purtroppo non potendo testare le modalità già create, le cose che possiamo fare sono limitate e siamo quindi indietro rispetto alla pianificazione. </w:t>
             </w:r>
           </w:p>
         </w:tc>
@@ -542,10 +569,21 @@
           <w:p>
             <w:pPr>
               <w:pStyle w:val="Nessunaspaziatura"/>
+              <w:rPr>
+                <w:b w:val="0"/>
+              </w:rPr>
             </w:pPr>
             <w:r>
               <w:t xml:space="preserve">Dyuman: </w:t>
             </w:r>
+            <w:r>
+              <w:rPr>
+                <w:b w:val="0"/>
+              </w:rPr>
+              <w:t xml:space="preserve">Dobbiamo assolutamente testare tutte le modalità e correggerle nel caso di errori. Inoltre sono da completare gli ultimi capitoli della documentazione. </w:t>
+            </w:r>
+            <w:bookmarkStart w:id="0" w:name="_GoBack"/>
+            <w:bookmarkEnd w:id="0"/>
           </w:p>
         </w:tc>
       </w:tr>
@@ -593,8 +631,6 @@
             <w:r>
               <w:t xml:space="preserve"> </w:t>
             </w:r>
-            <w:bookmarkStart w:id="0" w:name="_GoBack"/>
-            <w:bookmarkEnd w:id="0"/>
           </w:p>
         </w:tc>
       </w:tr>
@@ -711,27 +747,14 @@
     <w:r>
       <w:t>/</w:t>
     </w:r>
-    <w:r>
-      <w:fldChar w:fldCharType="begin"/>
-    </w:r>
-    <w:r>
-      <w:instrText xml:space="preserve"> NUMPAGES  \* Arabic  \* MERGEFORMAT </w:instrText>
-    </w:r>
-    <w:r>
-      <w:fldChar w:fldCharType="separate"/>
-    </w:r>
-    <w:r>
-      <w:rPr>
-        <w:noProof/>
-      </w:rPr>
-      <w:t>1</w:t>
-    </w:r>
-    <w:r>
-      <w:rPr>
-        <w:noProof/>
-      </w:rPr>
-      <w:fldChar w:fldCharType="end"/>
-    </w:r>
+    <w:fldSimple w:instr=" NUMPAGES  \* Arabic  \* MERGEFORMAT ">
+      <w:r>
+        <w:rPr>
+          <w:noProof/>
+        </w:rPr>
+        <w:t>1</w:t>
+      </w:r>
+    </w:fldSimple>
   </w:p>
 </w:ftr>
 </file>
@@ -783,7 +806,7 @@
 
 <file path=word/numbering.xml><?xml version="1.0" encoding="utf-8"?>
 <w:numbering xmlns:wpc="http://schemas.microsoft.com/office/word/2010/wordprocessingCanvas" xmlns:mc="http://schemas.openxmlformats.org/markup-compatibility/2006" xmlns:o="urn:schemas-microsoft-com:office:office" xmlns:r="http://schemas.openxmlformats.org/officeDocument/2006/relationships" xmlns:m="http://schemas.openxmlformats.org/officeDocument/2006/math" xmlns:v="urn:schemas-microsoft-com:vml" xmlns:wp14="http://schemas.microsoft.com/office/word/2010/wordprocessingDrawing" xmlns:wp="http://schemas.openxmlformats.org/drawingml/2006/wordprocessingDrawing" xmlns:w10="urn:schemas-microsoft-com:office:word" xmlns:w="http://schemas.openxmlformats.org/wordprocessingml/2006/main" xmlns:w14="http://schemas.microsoft.com/office/word/2010/wordml" xmlns:w15="http://schemas.microsoft.com/office/word/2012/wordml" xmlns:wpg="http://schemas.microsoft.com/office/word/2010/wordprocessingGroup" xmlns:wpi="http://schemas.microsoft.com/office/word/2010/wordprocessingInk" xmlns:wne="http://schemas.microsoft.com/office/word/2006/wordml" xmlns:wps="http://schemas.microsoft.com/office/word/2010/wordprocessingShape" mc:Ignorable="w14 w15 wp14">
-  <w:abstractNum w:abstractNumId="0">
+  <w:abstractNum w:abstractNumId="0" w15:restartNumberingAfterBreak="0">
     <w:nsid w:val="1AC113DD"/>
     <w:multiLevelType w:val="hybridMultilevel"/>
     <w:tmpl w:val="7F14AF36"/>
@@ -895,7 +918,7 @@
       </w:rPr>
     </w:lvl>
   </w:abstractNum>
-  <w:abstractNum w:abstractNumId="1">
+  <w:abstractNum w:abstractNumId="1" w15:restartNumberingAfterBreak="0">
     <w:nsid w:val="1DFB51AB"/>
     <w:multiLevelType w:val="hybridMultilevel"/>
     <w:tmpl w:val="BFACE39E"/>
@@ -1008,7 +1031,7 @@
       </w:rPr>
     </w:lvl>
   </w:abstractNum>
-  <w:abstractNum w:abstractNumId="2">
+  <w:abstractNum w:abstractNumId="2" w15:restartNumberingAfterBreak="0">
     <w:nsid w:val="36E11DF4"/>
     <w:multiLevelType w:val="hybridMultilevel"/>
     <w:tmpl w:val="1856E4BE"/>
@@ -1120,7 +1143,7 @@
       </w:rPr>
     </w:lvl>
   </w:abstractNum>
-  <w:abstractNum w:abstractNumId="3">
+  <w:abstractNum w:abstractNumId="3" w15:restartNumberingAfterBreak="0">
     <w:nsid w:val="3AFA4BF8"/>
     <w:multiLevelType w:val="hybridMultilevel"/>
     <w:tmpl w:val="EF1C99B4"/>
@@ -1232,7 +1255,7 @@
       </w:rPr>
     </w:lvl>
   </w:abstractNum>
-  <w:abstractNum w:abstractNumId="4">
+  <w:abstractNum w:abstractNumId="4" w15:restartNumberingAfterBreak="0">
     <w:nsid w:val="3D4C551D"/>
     <w:multiLevelType w:val="hybridMultilevel"/>
     <w:tmpl w:val="1D629A34"/>
@@ -1345,7 +1368,7 @@
       </w:rPr>
     </w:lvl>
   </w:abstractNum>
-  <w:abstractNum w:abstractNumId="5">
+  <w:abstractNum w:abstractNumId="5" w15:restartNumberingAfterBreak="0">
     <w:nsid w:val="3EBE4D1A"/>
     <w:multiLevelType w:val="hybridMultilevel"/>
     <w:tmpl w:val="C2E8BF98"/>
@@ -1457,7 +1480,7 @@
       </w:rPr>
     </w:lvl>
   </w:abstractNum>
-  <w:abstractNum w:abstractNumId="6">
+  <w:abstractNum w:abstractNumId="6" w15:restartNumberingAfterBreak="0">
     <w:nsid w:val="3F671B2A"/>
     <w:multiLevelType w:val="hybridMultilevel"/>
     <w:tmpl w:val="837CCA7E"/>
@@ -1570,7 +1593,7 @@
       </w:rPr>
     </w:lvl>
   </w:abstractNum>
-  <w:abstractNum w:abstractNumId="7">
+  <w:abstractNum w:abstractNumId="7" w15:restartNumberingAfterBreak="0">
     <w:nsid w:val="432D4A14"/>
     <w:multiLevelType w:val="hybridMultilevel"/>
     <w:tmpl w:val="3850D6E2"/>
@@ -1682,7 +1705,7 @@
       </w:rPr>
     </w:lvl>
   </w:abstractNum>
-  <w:abstractNum w:abstractNumId="8">
+  <w:abstractNum w:abstractNumId="8" w15:restartNumberingAfterBreak="0">
     <w:nsid w:val="442C21C6"/>
     <w:multiLevelType w:val="hybridMultilevel"/>
     <w:tmpl w:val="D64E2F34"/>
@@ -1795,7 +1818,7 @@
       </w:rPr>
     </w:lvl>
   </w:abstractNum>
-  <w:abstractNum w:abstractNumId="9">
+  <w:abstractNum w:abstractNumId="9" w15:restartNumberingAfterBreak="0">
     <w:nsid w:val="44F65ACA"/>
     <w:multiLevelType w:val="hybridMultilevel"/>
     <w:tmpl w:val="A3C8D654"/>
@@ -1908,7 +1931,7 @@
       </w:rPr>
     </w:lvl>
   </w:abstractNum>
-  <w:abstractNum w:abstractNumId="10">
+  <w:abstractNum w:abstractNumId="10" w15:restartNumberingAfterBreak="0">
     <w:nsid w:val="45714A95"/>
     <w:multiLevelType w:val="hybridMultilevel"/>
     <w:tmpl w:val="05F4A790"/>
@@ -2020,7 +2043,7 @@
       </w:rPr>
     </w:lvl>
   </w:abstractNum>
-  <w:abstractNum w:abstractNumId="11">
+  <w:abstractNum w:abstractNumId="11" w15:restartNumberingAfterBreak="0">
     <w:nsid w:val="47473CE2"/>
     <w:multiLevelType w:val="hybridMultilevel"/>
     <w:tmpl w:val="ECF27DAE"/>
@@ -2132,7 +2155,7 @@
       </w:rPr>
     </w:lvl>
   </w:abstractNum>
-  <w:abstractNum w:abstractNumId="12">
+  <w:abstractNum w:abstractNumId="12" w15:restartNumberingAfterBreak="0">
     <w:nsid w:val="4D8115E5"/>
     <w:multiLevelType w:val="hybridMultilevel"/>
     <w:tmpl w:val="3DC066B4"/>
@@ -2245,7 +2268,7 @@
       </w:rPr>
     </w:lvl>
   </w:abstractNum>
-  <w:abstractNum w:abstractNumId="13">
+  <w:abstractNum w:abstractNumId="13" w15:restartNumberingAfterBreak="0">
     <w:nsid w:val="5A3606D5"/>
     <w:multiLevelType w:val="hybridMultilevel"/>
     <w:tmpl w:val="91805626"/>
@@ -2358,7 +2381,7 @@
       </w:rPr>
     </w:lvl>
   </w:abstractNum>
-  <w:abstractNum w:abstractNumId="14">
+  <w:abstractNum w:abstractNumId="14" w15:restartNumberingAfterBreak="0">
     <w:nsid w:val="61C87B25"/>
     <w:multiLevelType w:val="hybridMultilevel"/>
     <w:tmpl w:val="6FA21976"/>
@@ -2471,7 +2494,7 @@
       </w:rPr>
     </w:lvl>
   </w:abstractNum>
-  <w:abstractNum w:abstractNumId="15">
+  <w:abstractNum w:abstractNumId="15" w15:restartNumberingAfterBreak="0">
     <w:nsid w:val="621D43F7"/>
     <w:multiLevelType w:val="hybridMultilevel"/>
     <w:tmpl w:val="E1BA4850"/>
@@ -2584,7 +2607,7 @@
       </w:rPr>
     </w:lvl>
   </w:abstractNum>
-  <w:abstractNum w:abstractNumId="16">
+  <w:abstractNum w:abstractNumId="16" w15:restartNumberingAfterBreak="0">
     <w:nsid w:val="657763C8"/>
     <w:multiLevelType w:val="hybridMultilevel"/>
     <w:tmpl w:val="94F87C5A"/>
@@ -2697,7 +2720,7 @@
       </w:rPr>
     </w:lvl>
   </w:abstractNum>
-  <w:abstractNum w:abstractNumId="17">
+  <w:abstractNum w:abstractNumId="17" w15:restartNumberingAfterBreak="0">
     <w:nsid w:val="6AFC21B1"/>
     <w:multiLevelType w:val="hybridMultilevel"/>
     <w:tmpl w:val="ABCC59D8"/>
@@ -2809,7 +2832,7 @@
       </w:rPr>
     </w:lvl>
   </w:abstractNum>
-  <w:abstractNum w:abstractNumId="18">
+  <w:abstractNum w:abstractNumId="18" w15:restartNumberingAfterBreak="0">
     <w:nsid w:val="74DB59D8"/>
     <w:multiLevelType w:val="hybridMultilevel"/>
     <w:tmpl w:val="E334E25C"/>
@@ -2922,7 +2945,7 @@
       </w:rPr>
     </w:lvl>
   </w:abstractNum>
-  <w:abstractNum w:abstractNumId="19">
+  <w:abstractNum w:abstractNumId="19" w15:restartNumberingAfterBreak="0">
     <w:nsid w:val="7DC25969"/>
     <w:multiLevelType w:val="hybridMultilevel"/>
     <w:tmpl w:val="49A4B118"/>
@@ -3578,7 +3601,6 @@
       <w:spacing w:after="0" w:line="240" w:lineRule="auto"/>
     </w:pPr>
     <w:tblPr>
-      <w:tblInd w:w="0" w:type="dxa"/>
       <w:tblBorders>
         <w:top w:val="single" w:sz="4" w:space="0" w:color="auto"/>
         <w:left w:val="single" w:sz="4" w:space="0" w:color="auto"/>
@@ -3587,12 +3609,6 @@
         <w:insideH w:val="single" w:sz="4" w:space="0" w:color="auto"/>
         <w:insideV w:val="single" w:sz="4" w:space="0" w:color="auto"/>
       </w:tblBorders>
-      <w:tblCellMar>
-        <w:top w:w="0" w:type="dxa"/>
-        <w:left w:w="108" w:type="dxa"/>
-        <w:bottom w:w="0" w:type="dxa"/>
-        <w:right w:w="108" w:type="dxa"/>
-      </w:tblCellMar>
     </w:tblPr>
   </w:style>
   <w:style w:type="table" w:styleId="Elencochiaro">
@@ -3606,19 +3622,12 @@
     <w:tblPr>
       <w:tblStyleRowBandSize w:val="1"/>
       <w:tblStyleColBandSize w:val="1"/>
-      <w:tblInd w:w="0" w:type="dxa"/>
       <w:tblBorders>
         <w:top w:val="single" w:sz="8" w:space="0" w:color="000000" w:themeColor="text1"/>
         <w:left w:val="single" w:sz="8" w:space="0" w:color="000000" w:themeColor="text1"/>
         <w:bottom w:val="single" w:sz="8" w:space="0" w:color="000000" w:themeColor="text1"/>
         <w:right w:val="single" w:sz="8" w:space="0" w:color="000000" w:themeColor="text1"/>
       </w:tblBorders>
-      <w:tblCellMar>
-        <w:top w:w="0" w:type="dxa"/>
-        <w:left w:w="108" w:type="dxa"/>
-        <w:bottom w:w="0" w:type="dxa"/>
-        <w:right w:w="108" w:type="dxa"/>
-      </w:tblCellMar>
     </w:tblPr>
     <w:tblStylePr w:type="firstRow">
       <w:pPr>
@@ -3749,17 +3758,10 @@
     <w:tblPr>
       <w:tblStyleRowBandSize w:val="1"/>
       <w:tblStyleColBandSize w:val="1"/>
-      <w:tblInd w:w="0" w:type="dxa"/>
       <w:tblBorders>
         <w:top w:val="single" w:sz="8" w:space="0" w:color="000000" w:themeColor="text1"/>
         <w:bottom w:val="single" w:sz="8" w:space="0" w:color="000000" w:themeColor="text1"/>
       </w:tblBorders>
-      <w:tblCellMar>
-        <w:top w:w="0" w:type="dxa"/>
-        <w:left w:w="108" w:type="dxa"/>
-        <w:bottom w:w="0" w:type="dxa"/>
-        <w:right w:w="108" w:type="dxa"/>
-      </w:tblCellMar>
     </w:tblPr>
     <w:tblStylePr w:type="firstRow">
       <w:pPr>
@@ -4169,7 +4171,7 @@
 </file>
 
 <file path=customXml/itemProps1.xml><?xml version="1.0" encoding="utf-8"?>
-<ds:datastoreItem xmlns:ds="http://schemas.openxmlformats.org/officeDocument/2006/customXml" ds:itemID="{24AD7212-B7F7-47DD-AB15-DCB2AC26DAFF}">
+<ds:datastoreItem xmlns:ds="http://schemas.openxmlformats.org/officeDocument/2006/customXml" ds:itemID="{194B9B02-85AF-4FB5-8306-7A3B638AA754}">
   <ds:schemaRefs>
     <ds:schemaRef ds:uri="http://schemas.openxmlformats.org/officeDocument/2006/bibliography"/>
   </ds:schemaRefs>

</xml_diff>

<commit_message>
Creazione del file contenente tutti i diari e miglioramento di essi
</commit_message>
<xml_diff>
--- a/diari/I3_Diario_ReactionGame_12_01_2018.docx
+++ b/diari/I3_Diario_ReactionGame_12_01_2018.docx
@@ -162,8 +162,6 @@
               </w:rPr>
               <w:t>eparazione ai test.</w:t>
             </w:r>
-            <w:bookmarkStart w:id="0" w:name="_GoBack"/>
-            <w:bookmarkEnd w:id="0"/>
           </w:p>
         </w:tc>
       </w:tr>
@@ -727,6 +725,7 @@
             <w:r>
               <w:t xml:space="preserve"> </w:t>
             </w:r>
+            <w:bookmarkStart w:id="0" w:name="_GoBack"/>
             <w:r>
               <w:rPr>
                 <w:b w:val="0"/>
@@ -736,11 +735,11 @@
             <w:r>
               <w:t xml:space="preserve"> </w:t>
             </w:r>
+            <w:bookmarkEnd w:id="0"/>
           </w:p>
         </w:tc>
       </w:tr>
     </w:tbl>
-    <w:p/>
     <w:p>
       <w:pPr>
         <w:tabs>
@@ -748,7 +747,6 @@
         </w:tabs>
       </w:pPr>
       <w:r>
-        <w:lastRenderedPageBreak/>
         <w:tab/>
       </w:r>
     </w:p>
@@ -845,7 +843,7 @@
         <w:noProof/>
         <w:lang w:val="it-IT"/>
       </w:rPr>
-      <w:t>2</w:t>
+      <w:t>1</w:t>
     </w:r>
     <w:r>
       <w:fldChar w:fldCharType="end"/>
@@ -853,14 +851,27 @@
     <w:r>
       <w:t>/</w:t>
     </w:r>
-    <w:fldSimple w:instr=" NUMPAGES  \* Arabic  \* MERGEFORMAT ">
-      <w:r>
-        <w:rPr>
-          <w:noProof/>
-        </w:rPr>
-        <w:t>2</w:t>
-      </w:r>
-    </w:fldSimple>
+    <w:r>
+      <w:fldChar w:fldCharType="begin"/>
+    </w:r>
+    <w:r>
+      <w:instrText xml:space="preserve"> NUMPAGES  \* Arabic  \* MERGEFORMAT </w:instrText>
+    </w:r>
+    <w:r>
+      <w:fldChar w:fldCharType="separate"/>
+    </w:r>
+    <w:r>
+      <w:rPr>
+        <w:noProof/>
+      </w:rPr>
+      <w:t>1</w:t>
+    </w:r>
+    <w:r>
+      <w:rPr>
+        <w:noProof/>
+      </w:rPr>
+      <w:fldChar w:fldCharType="end"/>
+    </w:r>
   </w:p>
 </w:ftr>
 </file>
@@ -4298,7 +4309,7 @@
 </file>
 
 <file path=customXml/itemProps1.xml><?xml version="1.0" encoding="utf-8"?>
-<ds:datastoreItem xmlns:ds="http://schemas.openxmlformats.org/officeDocument/2006/customXml" ds:itemID="{B1C0AFA6-94C5-41B8-994B-D09E3EFCAEDB}">
+<ds:datastoreItem xmlns:ds="http://schemas.openxmlformats.org/officeDocument/2006/customXml" ds:itemID="{CFEC8E00-3C13-4CF8-B2C2-BE0BA3C9EE0C}">
   <ds:schemaRefs>
     <ds:schemaRef ds:uri="http://schemas.openxmlformats.org/officeDocument/2006/bibliography"/>
   </ds:schemaRefs>

</xml_diff>